<commit_message>
fix: text and figures template
</commit_message>
<xml_diff>
--- a/Document Templates/docs/report-template.docx
+++ b/Document Templates/docs/report-template.docx
@@ -596,19 +596,32 @@
         <w:rPr>
           <w:noProof/>
         </w:rPr>
+        <w:t xml:space="preserve"> </w:t>
+      </w:r>
+    </w:p>
+    <w:p>
+      <w:pPr>
+        <w:rPr>
+          <w:noProof/>
+        </w:rPr>
+      </w:pPr>
+      <w:r>
+        <w:rPr>
+          <w:noProof/>
+        </w:rPr>
         <mc:AlternateContent>
           <mc:Choice Requires="wpg">
             <w:drawing>
-              <wp:anchor distT="0" distB="0" distL="114300" distR="114300" simplePos="0" relativeHeight="251742208" behindDoc="0" locked="0" layoutInCell="1" allowOverlap="1" wp14:anchorId="19E37FF6" wp14:editId="7E3F40C4">
+              <wp:anchor distT="0" distB="0" distL="114300" distR="114300" simplePos="0" relativeHeight="251742208" behindDoc="0" locked="0" layoutInCell="1" allowOverlap="1" wp14:anchorId="19E37FF6" wp14:editId="7A2A8E9B">
                 <wp:simplePos x="0" y="0"/>
                 <wp:positionH relativeFrom="column">
-                  <wp:posOffset>-485140</wp:posOffset>
+                  <wp:posOffset>-488022</wp:posOffset>
                 </wp:positionH>
                 <wp:positionV relativeFrom="paragraph">
-                  <wp:posOffset>586740</wp:posOffset>
+                  <wp:posOffset>295104</wp:posOffset>
                 </wp:positionV>
-                <wp:extent cx="7969874" cy="9992453"/>
-                <wp:effectExtent l="0" t="0" r="0" b="8890"/>
+                <wp:extent cx="7969250" cy="9981565"/>
+                <wp:effectExtent l="0" t="0" r="0" b="635"/>
                 <wp:wrapNone/>
                 <wp:docPr id="1266281731" name="Grupo 82"/>
                 <wp:cNvGraphicFramePr/>
@@ -619,9 +632,9 @@
                       <wpg:grpSpPr>
                         <a:xfrm>
                           <a:off x="0" y="0"/>
-                          <a:ext cx="7969874" cy="9992453"/>
-                          <a:chOff x="-4527" y="-4538"/>
-                          <a:chExt cx="7970411" cy="9992600"/>
+                          <a:ext cx="7969250" cy="9981565"/>
+                          <a:chOff x="-4527" y="5736"/>
+                          <a:chExt cx="7970411" cy="9982326"/>
                         </a:xfrm>
                         <a:solidFill>
                           <a:schemeClr val="accent1"/>
@@ -851,7 +864,7 @@
                         <wps:cNvSpPr/>
                         <wps:spPr>
                           <a:xfrm>
-                            <a:off x="6976554" y="-4538"/>
+                            <a:off x="6976554" y="5736"/>
                             <a:ext cx="989330" cy="487045"/>
                           </a:xfrm>
                           <a:prstGeom prst="triangle">
@@ -1513,12 +1526,15 @@
                     </wpg:wgp>
                   </a:graphicData>
                 </a:graphic>
+                <wp14:sizeRelV relativeFrom="margin">
+                  <wp14:pctHeight>0</wp14:pctHeight>
+                </wp14:sizeRelV>
               </wp:anchor>
             </w:drawing>
           </mc:Choice>
           <mc:Fallback>
             <w:pict>
-              <v:group w14:anchorId="6BDD419D" id="Grupo 82" o:spid="_x0000_s1026" style="position:absolute;margin-left:-38.2pt;margin-top:46.2pt;width:627.55pt;height:786.8pt;z-index:251742208" coordorigin="-45,-45" coordsize="79704,99926" o:gfxdata="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">
+              <v:group w14:anchorId="1012DA5D" id="Grupo 82" o:spid="_x0000_s1026" style="position:absolute;margin-left:-38.45pt;margin-top:23.25pt;width:627.5pt;height:785.95pt;z-index:251742208;mso-height-relative:margin" coordorigin="-45,57" coordsize="79704,99823" o:gfxdata="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">
                 <v:shapetype id="_x0000_t5" coordsize="21600,21600" o:spt="5" adj="10800" path="m@0,l,21600r21600,xe">
                   <v:stroke joinstyle="miter"/>
                   <v:formulas>
@@ -1536,7 +1552,7 @@
                 <v:shape id="Triángulo isósceles 80" o:spid="_x0000_s1029" type="#_x0000_t5" style="position:absolute;left:-45;top:31985;width:12477;height:6140;rotation:180;visibility:visible;mso-wrap-style:square;v-text-anchor:middle" o:gfxdata="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" adj="10810" fillcolor="#24363d" stroked="f" strokeweight="1pt"/>
                 <v:shape id="Triángulo isósceles 80" o:spid="_x0000_s1030" type="#_x0000_t5" style="position:absolute;left:38862;top:32091;width:9893;height:4871;rotation:180;visibility:visible;mso-wrap-style:square;v-text-anchor:middle" o:gfxdata="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" adj="10803" filled="f" stroked="f" strokeweight="1pt"/>
                 <v:shape id="Triángulo isósceles 80" o:spid="_x0000_s1031" type="#_x0000_t5" style="position:absolute;left:38774;top:27256;width:9893;height:4870;visibility:visible;mso-wrap-style:square;v-text-anchor:middle" o:gfxdata="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" adj="10803" fillcolor="#a28eca [1940]" stroked="f" strokeweight="1pt"/>
-                <v:shape id="Triángulo isósceles 80" o:spid="_x0000_s1032" type="#_x0000_t5" style="position:absolute;left:69765;top:-45;width:9893;height:4870;visibility:visible;mso-wrap-style:square;v-text-anchor:middle" o:gfxdata="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" adj="10803" fillcolor="#a28eca [1940]" stroked="f" strokeweight="1pt"/>
+                <v:shape id="Triángulo isósceles 80" o:spid="_x0000_s1032" type="#_x0000_t5" style="position:absolute;left:69765;top:57;width:9893;height:4870;visibility:visible;mso-wrap-style:square;v-text-anchor:middle" o:gfxdata="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" adj="10803" fillcolor="#a28eca [1940]" stroked="f" strokeweight="1pt"/>
                 <v:shape id="Triángulo isósceles 80" o:spid="_x0000_s1033" type="#_x0000_t5" style="position:absolute;left:58231;top:62486;width:7506;height:3753;visibility:visible;mso-wrap-style:square;v-text-anchor:middle" o:gfxdata="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" adj="10803" fillcolor="#e0d9ed [660]" stroked="f" strokeweight="1pt"/>
                 <v:shape id="Triángulo isósceles 80" o:spid="_x0000_s1034" type="#_x0000_t5" style="position:absolute;left:58256;top:66254;width:7506;height:3753;rotation:180;visibility:visible;mso-wrap-style:square;v-text-anchor:middle" o:gfxdata="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" adj="10803" fillcolor="#a28eca [1940]" stroked="f" strokeweight="1pt"/>
                 <v:shape id="Triángulo isósceles 80" o:spid="_x0000_s1035" type="#_x0000_t5" style="position:absolute;left:16704;top:35990;width:24970;height:12630;rotation:90;visibility:visible;mso-wrap-style:square;v-text-anchor:middle" o:gfxdata="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" adj="10828" filled="f" stroked="f" strokeweight="1pt"/>
@@ -1556,19 +1572,6 @@
           </mc:Fallback>
         </mc:AlternateContent>
       </w:r>
-      <w:r>
-        <w:rPr>
-          <w:noProof/>
-        </w:rPr>
-        <w:t xml:space="preserve"> </w:t>
-      </w:r>
-    </w:p>
-    <w:p>
-      <w:pPr>
-        <w:rPr>
-          <w:noProof/>
-        </w:rPr>
-      </w:pPr>
       <w:r>
         <w:rPr>
           <w:noProof/>
@@ -1623,42 +1626,12 @@
                                 <w:color w:val="747D7D" w:themeColor="background1" w:themeShade="80"/>
                               </w:rPr>
                             </w:pPr>
-                            <w:proofErr w:type="spellStart"/>
                             <w:r>
                               <w:rPr>
                                 <w:color w:val="747D7D" w:themeColor="background1" w:themeShade="80"/>
                               </w:rPr>
-                              <w:t>Lorem</w:t>
+                              <w:t>Lorem ipsum dolor sit amet</w:t>
                             </w:r>
-                            <w:proofErr w:type="spellEnd"/>
-                            <w:r>
-                              <w:rPr>
-                                <w:color w:val="747D7D" w:themeColor="background1" w:themeShade="80"/>
-                              </w:rPr>
-                              <w:t xml:space="preserve"> </w:t>
-                            </w:r>
-                            <w:proofErr w:type="spellStart"/>
-                            <w:r>
-                              <w:rPr>
-                                <w:color w:val="747D7D" w:themeColor="background1" w:themeShade="80"/>
-                              </w:rPr>
-                              <w:t>ipsum</w:t>
-                            </w:r>
-                            <w:proofErr w:type="spellEnd"/>
-                            <w:r>
-                              <w:rPr>
-                                <w:color w:val="747D7D" w:themeColor="background1" w:themeShade="80"/>
-                              </w:rPr>
-                              <w:t xml:space="preserve"> dolor sit </w:t>
-                            </w:r>
-                            <w:proofErr w:type="spellStart"/>
-                            <w:r>
-                              <w:rPr>
-                                <w:color w:val="747D7D" w:themeColor="background1" w:themeShade="80"/>
-                              </w:rPr>
-                              <w:t>amet</w:t>
-                            </w:r>
-                            <w:proofErr w:type="spellEnd"/>
                           </w:p>
                           <w:p>
                             <w:pPr>
@@ -1668,33 +1641,11 @@
                                 <w:color w:val="747D7D" w:themeColor="background1" w:themeShade="80"/>
                               </w:rPr>
                             </w:pPr>
-                            <w:proofErr w:type="spellStart"/>
                             <w:r>
                               <w:rPr>
                                 <w:color w:val="747D7D" w:themeColor="background1" w:themeShade="80"/>
                               </w:rPr>
-                              <w:t>consectetuer</w:t>
-                            </w:r>
-                            <w:proofErr w:type="spellEnd"/>
-                            <w:r>
-                              <w:rPr>
-                                <w:color w:val="747D7D" w:themeColor="background1" w:themeShade="80"/>
-                              </w:rPr>
-                              <w:t xml:space="preserve"> </w:t>
-                            </w:r>
-                            <w:proofErr w:type="spellStart"/>
-                            <w:r>
-                              <w:rPr>
-                                <w:color w:val="747D7D" w:themeColor="background1" w:themeShade="80"/>
-                              </w:rPr>
-                              <w:t>adipiscing</w:t>
-                            </w:r>
-                            <w:proofErr w:type="spellEnd"/>
-                            <w:r>
-                              <w:rPr>
-                                <w:color w:val="747D7D" w:themeColor="background1" w:themeShade="80"/>
-                              </w:rPr>
-                              <w:t xml:space="preserve"> elit</w:t>
+                              <w:t>consectetuer adipiscing elit</w:t>
                             </w:r>
                           </w:p>
                         </w:txbxContent>
@@ -1727,42 +1678,12 @@
                           <w:color w:val="747D7D" w:themeColor="background1" w:themeShade="80"/>
                         </w:rPr>
                       </w:pPr>
-                      <w:proofErr w:type="spellStart"/>
                       <w:r>
                         <w:rPr>
                           <w:color w:val="747D7D" w:themeColor="background1" w:themeShade="80"/>
                         </w:rPr>
-                        <w:t>Lorem</w:t>
+                        <w:t>Lorem ipsum dolor sit amet</w:t>
                       </w:r>
-                      <w:proofErr w:type="spellEnd"/>
-                      <w:r>
-                        <w:rPr>
-                          <w:color w:val="747D7D" w:themeColor="background1" w:themeShade="80"/>
-                        </w:rPr>
-                        <w:t xml:space="preserve"> </w:t>
-                      </w:r>
-                      <w:proofErr w:type="spellStart"/>
-                      <w:r>
-                        <w:rPr>
-                          <w:color w:val="747D7D" w:themeColor="background1" w:themeShade="80"/>
-                        </w:rPr>
-                        <w:t>ipsum</w:t>
-                      </w:r>
-                      <w:proofErr w:type="spellEnd"/>
-                      <w:r>
-                        <w:rPr>
-                          <w:color w:val="747D7D" w:themeColor="background1" w:themeShade="80"/>
-                        </w:rPr>
-                        <w:t xml:space="preserve"> dolor sit </w:t>
-                      </w:r>
-                      <w:proofErr w:type="spellStart"/>
-                      <w:r>
-                        <w:rPr>
-                          <w:color w:val="747D7D" w:themeColor="background1" w:themeShade="80"/>
-                        </w:rPr>
-                        <w:t>amet</w:t>
-                      </w:r>
-                      <w:proofErr w:type="spellEnd"/>
                     </w:p>
                     <w:p>
                       <w:pPr>
@@ -1772,33 +1693,11 @@
                           <w:color w:val="747D7D" w:themeColor="background1" w:themeShade="80"/>
                         </w:rPr>
                       </w:pPr>
-                      <w:proofErr w:type="spellStart"/>
                       <w:r>
                         <w:rPr>
                           <w:color w:val="747D7D" w:themeColor="background1" w:themeShade="80"/>
                         </w:rPr>
-                        <w:t>consectetuer</w:t>
-                      </w:r>
-                      <w:proofErr w:type="spellEnd"/>
-                      <w:r>
-                        <w:rPr>
-                          <w:color w:val="747D7D" w:themeColor="background1" w:themeShade="80"/>
-                        </w:rPr>
-                        <w:t xml:space="preserve"> </w:t>
-                      </w:r>
-                      <w:proofErr w:type="spellStart"/>
-                      <w:r>
-                        <w:rPr>
-                          <w:color w:val="747D7D" w:themeColor="background1" w:themeShade="80"/>
-                        </w:rPr>
-                        <w:t>adipiscing</w:t>
-                      </w:r>
-                      <w:proofErr w:type="spellEnd"/>
-                      <w:r>
-                        <w:rPr>
-                          <w:color w:val="747D7D" w:themeColor="background1" w:themeShade="80"/>
-                        </w:rPr>
-                        <w:t xml:space="preserve"> elit</w:t>
+                        <w:t>consectetuer adipiscing elit</w:t>
                       </w:r>
                     </w:p>
                   </w:txbxContent>
@@ -4794,7 +4693,6 @@
                               </w:rPr>
                               <w:t xml:space="preserve">mpresa </w:t>
                             </w:r>
-                            <w:proofErr w:type="spellStart"/>
                             <w:r>
                               <w:rPr>
                                 <w:i/>
@@ -4805,7 +4703,6 @@
                               </w:rPr>
                               <w:t>indie</w:t>
                             </w:r>
-                            <w:proofErr w:type="spellEnd"/>
                             <w:r>
                               <w:rPr>
                                 <w:color w:val="F1F2F2" w:themeColor="background1"/>
@@ -4878,7 +4775,6 @@
                         </w:rPr>
                         <w:t xml:space="preserve">mpresa </w:t>
                       </w:r>
-                      <w:proofErr w:type="spellStart"/>
                       <w:r>
                         <w:rPr>
                           <w:i/>
@@ -4889,7 +4785,6 @@
                         </w:rPr>
                         <w:t>indie</w:t>
                       </w:r>
-                      <w:proofErr w:type="spellEnd"/>
                       <w:r>
                         <w:rPr>
                           <w:color w:val="F1F2F2" w:themeColor="background1"/>
@@ -5467,12 +5362,6 @@
       <w:bookmarkEnd w:id="1"/>
     </w:p>
     <w:p>
-      <w:pPr>
-        <w:spacing w:after="0"/>
-        <w:rPr>
-          <w:noProof/>
-        </w:rPr>
-      </w:pPr>
       <w:proofErr w:type="spellStart"/>
       <w:r>
         <w:t>Some</w:t>
@@ -5490,6 +5379,7 @@
         <w:t>...</w:t>
       </w:r>
     </w:p>
+    <w:p/>
     <w:p>
       <w:pPr>
         <w:spacing w:after="0"/>
@@ -5515,13 +5405,13 @@
         <mc:AlternateContent>
           <mc:Choice Requires="wpg">
             <w:drawing>
-              <wp:anchor distT="0" distB="0" distL="114300" distR="114300" simplePos="0" relativeHeight="251811840" behindDoc="0" locked="0" layoutInCell="1" allowOverlap="1" wp14:anchorId="557E174E" wp14:editId="012747A3">
+              <wp:anchor distT="0" distB="0" distL="114300" distR="114300" simplePos="0" relativeHeight="251811840" behindDoc="0" locked="0" layoutInCell="1" allowOverlap="1" wp14:anchorId="557E174E" wp14:editId="59FE223D">
                 <wp:simplePos x="0" y="0"/>
                 <wp:positionH relativeFrom="column">
-                  <wp:posOffset>5290820</wp:posOffset>
+                  <wp:posOffset>5286054</wp:posOffset>
                 </wp:positionH>
                 <wp:positionV relativeFrom="paragraph">
-                  <wp:posOffset>-508635</wp:posOffset>
+                  <wp:posOffset>-508571</wp:posOffset>
                 </wp:positionV>
                 <wp:extent cx="1831975" cy="2700655"/>
                 <wp:effectExtent l="0" t="0" r="0" b="4445"/>
@@ -5680,7 +5570,7 @@
                         <wps:cNvSpPr/>
                         <wps:spPr>
                           <a:xfrm rot="10800000">
-                            <a:off x="25400" y="889000"/>
+                            <a:off x="25400" y="878726"/>
                             <a:ext cx="873760" cy="429895"/>
                           </a:xfrm>
                           <a:prstGeom prst="triangle">
@@ -5726,11 +5616,11 @@
           </mc:Choice>
           <mc:Fallback>
             <w:pict>
-              <v:group w14:anchorId="25EE5949" id="Grupo 114" o:spid="_x0000_s1026" style="position:absolute;margin-left:416.6pt;margin-top:-40.05pt;width:144.25pt;height:212.65pt;rotation:180;z-index:251811840" coordsize="18323,27006" o:gfxdata="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">
+              <v:group w14:anchorId="621D435F" id="Grupo 114" o:spid="_x0000_s1026" style="position:absolute;margin-left:416.2pt;margin-top:-40.05pt;width:144.25pt;height:212.65pt;rotation:180;z-index:251811840" coordsize="18323,27006" o:gfxdata="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">
                 <v:shape id="Triángulo isósceles 80" o:spid="_x0000_s1027" type="#_x0000_t5" style="position:absolute;left:254;width:8737;height:8841;visibility:visible;mso-wrap-style:square;v-text-anchor:middle" o:gfxdata="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" adj="0" fillcolor="#a28eca [1940]" stroked="f" strokeweight="1pt"/>
                 <v:shape id="Triángulo isósceles 80" o:spid="_x0000_s1028" type="#_x0000_t5" style="position:absolute;top:8636;width:18323;height:18370;visibility:visible;mso-wrap-style:square;v-text-anchor:middle" o:gfxdata="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" adj="0" fillcolor="#a28eca [1940]" stroked="f" strokeweight="1pt"/>
                 <v:shape id="Triángulo isósceles 80" o:spid="_x0000_s1029" type="#_x0000_t5" style="position:absolute;left:254;top:20066;width:6700;height:6721;visibility:visible;mso-wrap-style:square;v-text-anchor:middle" o:gfxdata="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" adj="0" fillcolor="#684b9f [3204]" stroked="f" strokeweight="1pt"/>
-                <v:shape id="Triángulo isósceles 80" o:spid="_x0000_s1030" type="#_x0000_t5" style="position:absolute;left:254;top:8890;width:8737;height:4298;rotation:180;visibility:visible;mso-wrap-style:square;v-text-anchor:middle" o:gfxdata="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" adj="11019" fillcolor="#684b9f [3204]" stroked="f" strokeweight="1pt"/>
+                <v:shape id="Triángulo isósceles 80" o:spid="_x0000_s1030" type="#_x0000_t5" style="position:absolute;left:254;top:8787;width:8737;height:4299;rotation:180;visibility:visible;mso-wrap-style:square;v-text-anchor:middle" o:gfxdata="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" adj="11019" fillcolor="#684b9f [3204]" stroked="f" strokeweight="1pt"/>
               </v:group>
             </w:pict>
           </mc:Fallback>
@@ -5827,89 +5717,18 @@
         <w:rPr>
           <w:noProof/>
         </w:rPr>
-        <w:drawing>
-          <wp:anchor distT="0" distB="0" distL="114300" distR="114300" simplePos="0" relativeHeight="251813888" behindDoc="0" locked="0" layoutInCell="1" allowOverlap="1" wp14:anchorId="3016768C" wp14:editId="43F8415B">
-            <wp:simplePos x="0" y="0"/>
-            <wp:positionH relativeFrom="column">
-              <wp:posOffset>2057400</wp:posOffset>
-            </wp:positionH>
-            <wp:positionV relativeFrom="paragraph">
-              <wp:posOffset>2059940</wp:posOffset>
-            </wp:positionV>
-            <wp:extent cx="2578100" cy="2578100"/>
-            <wp:effectExtent l="0" t="0" r="0" b="0"/>
-            <wp:wrapNone/>
-            <wp:docPr id="1735203890" name="Imagen 115" descr="Icono&#10;&#10;Descripción generada automáticamente">
-              <a:hlinkClick xmlns:a="http://schemas.openxmlformats.org/drawingml/2006/main" r:id="rId19"/>
-            </wp:docPr>
-            <wp:cNvGraphicFramePr>
-              <a:graphicFrameLocks xmlns:a="http://schemas.openxmlformats.org/drawingml/2006/main" noChangeAspect="1"/>
-            </wp:cNvGraphicFramePr>
-            <a:graphic xmlns:a="http://schemas.openxmlformats.org/drawingml/2006/main">
-              <a:graphicData uri="http://schemas.openxmlformats.org/drawingml/2006/picture">
-                <pic:pic xmlns:pic="http://schemas.openxmlformats.org/drawingml/2006/picture">
-                  <pic:nvPicPr>
-                    <pic:cNvPr id="1735203890" name="Imagen 115" descr="Icono&#10;&#10;Descripción generada automáticamente">
-                      <a:hlinkClick r:id="rId19"/>
-                    </pic:cNvPr>
-                    <pic:cNvPicPr>
-                      <a:picLocks noChangeAspect="1" noChangeArrowheads="1"/>
-                    </pic:cNvPicPr>
-                  </pic:nvPicPr>
-                  <pic:blipFill>
-                    <a:blip r:embed="rId20" cstate="print">
-                      <a:extLst>
-                        <a:ext uri="{28A0092B-C50C-407E-A947-70E740481C1C}">
-                          <a14:useLocalDpi xmlns:a14="http://schemas.microsoft.com/office/drawing/2010/main" val="0"/>
-                        </a:ext>
-                      </a:extLst>
-                    </a:blip>
-                    <a:srcRect/>
-                    <a:stretch>
-                      <a:fillRect/>
-                    </a:stretch>
-                  </pic:blipFill>
-                  <pic:spPr bwMode="auto">
-                    <a:xfrm>
-                      <a:off x="0" y="0"/>
-                      <a:ext cx="2578100" cy="2578100"/>
-                    </a:xfrm>
-                    <a:prstGeom prst="rect">
-                      <a:avLst/>
-                    </a:prstGeom>
-                    <a:noFill/>
-                    <a:ln>
-                      <a:noFill/>
-                    </a:ln>
-                  </pic:spPr>
-                </pic:pic>
-              </a:graphicData>
-            </a:graphic>
-            <wp14:sizeRelH relativeFrom="margin">
-              <wp14:pctWidth>0</wp14:pctWidth>
-            </wp14:sizeRelH>
-            <wp14:sizeRelV relativeFrom="margin">
-              <wp14:pctHeight>0</wp14:pctHeight>
-            </wp14:sizeRelV>
-          </wp:anchor>
-        </w:drawing>
-      </w:r>
-      <w:r>
-        <w:rPr>
-          <w:noProof/>
-        </w:rPr>
         <mc:AlternateContent>
           <mc:Choice Requires="wpg">
             <w:drawing>
-              <wp:anchor distT="0" distB="0" distL="114300" distR="114300" simplePos="0" relativeHeight="251809792" behindDoc="0" locked="0" layoutInCell="1" allowOverlap="1" wp14:anchorId="27EF09C7" wp14:editId="004506C9">
+              <wp:anchor distT="0" distB="0" distL="114300" distR="114300" simplePos="0" relativeHeight="251809792" behindDoc="0" locked="0" layoutInCell="1" allowOverlap="1" wp14:anchorId="27EF09C7" wp14:editId="14AE4507">
                 <wp:simplePos x="0" y="0"/>
                 <wp:positionH relativeFrom="column">
-                  <wp:posOffset>-482600</wp:posOffset>
+                  <wp:posOffset>-477520</wp:posOffset>
                 </wp:positionH>
                 <wp:positionV relativeFrom="paragraph">
-                  <wp:posOffset>7228840</wp:posOffset>
+                  <wp:posOffset>7223125</wp:posOffset>
                 </wp:positionV>
-                <wp:extent cx="1832356" cy="2700655"/>
+                <wp:extent cx="1831975" cy="2700655"/>
                 <wp:effectExtent l="0" t="0" r="0" b="4445"/>
                 <wp:wrapNone/>
                 <wp:docPr id="33539270" name="Grupo 114"/>
@@ -5921,7 +5740,7 @@
                       <wpg:grpSpPr>
                         <a:xfrm>
                           <a:off x="0" y="0"/>
-                          <a:ext cx="1832356" cy="2700655"/>
+                          <a:ext cx="1831975" cy="2700655"/>
                           <a:chOff x="0" y="0"/>
                           <a:chExt cx="1832356" cy="2700655"/>
                         </a:xfrm>
@@ -6066,7 +5885,7 @@
                         <wps:cNvSpPr/>
                         <wps:spPr>
                           <a:xfrm rot="10800000">
-                            <a:off x="25400" y="889000"/>
+                            <a:off x="25400" y="878726"/>
                             <a:ext cx="873760" cy="429895"/>
                           </a:xfrm>
                           <a:prstGeom prst="triangle">
@@ -6112,15 +5931,86 @@
           </mc:Choice>
           <mc:Fallback>
             <w:pict>
-              <v:group w14:anchorId="4D48D7B6" id="Grupo 114" o:spid="_x0000_s1026" style="position:absolute;margin-left:-38pt;margin-top:569.2pt;width:144.3pt;height:212.65pt;z-index:251809792" coordsize="18323,27006" o:gfxdata="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">
+              <v:group w14:anchorId="474B699F" id="Grupo 114" o:spid="_x0000_s1026" style="position:absolute;margin-left:-37.6pt;margin-top:568.75pt;width:144.25pt;height:212.65pt;z-index:251809792" coordsize="18323,27006" o:gfxdata="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">
                 <v:shape id="Triángulo isósceles 80" o:spid="_x0000_s1027" type="#_x0000_t5" style="position:absolute;left:254;width:8737;height:8841;visibility:visible;mso-wrap-style:square;v-text-anchor:middle" o:gfxdata="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" adj="0" fillcolor="#a28eca [1940]" stroked="f" strokeweight="1pt"/>
                 <v:shape id="Triángulo isósceles 80" o:spid="_x0000_s1028" type="#_x0000_t5" style="position:absolute;top:8636;width:18323;height:18370;visibility:visible;mso-wrap-style:square;v-text-anchor:middle" o:gfxdata="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" adj="0" fillcolor="#a28eca [1940]" stroked="f" strokeweight="1pt"/>
                 <v:shape id="Triángulo isósceles 80" o:spid="_x0000_s1029" type="#_x0000_t5" style="position:absolute;left:254;top:20066;width:6700;height:6721;visibility:visible;mso-wrap-style:square;v-text-anchor:middle" o:gfxdata="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" adj="0" fillcolor="#684b9f [3204]" stroked="f" strokeweight="1pt"/>
-                <v:shape id="Triángulo isósceles 80" o:spid="_x0000_s1030" type="#_x0000_t5" style="position:absolute;left:254;top:8890;width:8737;height:4298;rotation:180;visibility:visible;mso-wrap-style:square;v-text-anchor:middle" o:gfxdata="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" adj="11019" fillcolor="#684b9f [3204]" stroked="f" strokeweight="1pt"/>
+                <v:shape id="Triángulo isósceles 80" o:spid="_x0000_s1030" type="#_x0000_t5" style="position:absolute;left:254;top:8787;width:8737;height:4299;rotation:180;visibility:visible;mso-wrap-style:square;v-text-anchor:middle" o:gfxdata="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" adj="11019" fillcolor="#684b9f [3204]" stroked="f" strokeweight="1pt"/>
               </v:group>
             </w:pict>
           </mc:Fallback>
         </mc:AlternateContent>
+      </w:r>
+      <w:r>
+        <w:rPr>
+          <w:noProof/>
+        </w:rPr>
+        <w:drawing>
+          <wp:anchor distT="0" distB="0" distL="114300" distR="114300" simplePos="0" relativeHeight="251813888" behindDoc="0" locked="0" layoutInCell="1" allowOverlap="1" wp14:anchorId="3016768C" wp14:editId="2986B228">
+            <wp:simplePos x="0" y="0"/>
+            <wp:positionH relativeFrom="column">
+              <wp:posOffset>2057400</wp:posOffset>
+            </wp:positionH>
+            <wp:positionV relativeFrom="paragraph">
+              <wp:posOffset>2059940</wp:posOffset>
+            </wp:positionV>
+            <wp:extent cx="2578100" cy="2578100"/>
+            <wp:effectExtent l="0" t="0" r="0" b="0"/>
+            <wp:wrapNone/>
+            <wp:docPr id="1735203890" name="Imagen 115" descr="Icono&#10;&#10;Descripción generada automáticamente">
+              <a:hlinkClick xmlns:a="http://schemas.openxmlformats.org/drawingml/2006/main" r:id="rId19"/>
+            </wp:docPr>
+            <wp:cNvGraphicFramePr>
+              <a:graphicFrameLocks xmlns:a="http://schemas.openxmlformats.org/drawingml/2006/main" noChangeAspect="1"/>
+            </wp:cNvGraphicFramePr>
+            <a:graphic xmlns:a="http://schemas.openxmlformats.org/drawingml/2006/main">
+              <a:graphicData uri="http://schemas.openxmlformats.org/drawingml/2006/picture">
+                <pic:pic xmlns:pic="http://schemas.openxmlformats.org/drawingml/2006/picture">
+                  <pic:nvPicPr>
+                    <pic:cNvPr id="1735203890" name="Imagen 115" descr="Icono&#10;&#10;Descripción generada automáticamente">
+                      <a:hlinkClick r:id="rId19"/>
+                    </pic:cNvPr>
+                    <pic:cNvPicPr>
+                      <a:picLocks noChangeAspect="1" noChangeArrowheads="1"/>
+                    </pic:cNvPicPr>
+                  </pic:nvPicPr>
+                  <pic:blipFill>
+                    <a:blip r:embed="rId20" cstate="print">
+                      <a:extLst>
+                        <a:ext uri="{28A0092B-C50C-407E-A947-70E740481C1C}">
+                          <a14:useLocalDpi xmlns:a14="http://schemas.microsoft.com/office/drawing/2010/main" val="0"/>
+                        </a:ext>
+                      </a:extLst>
+                    </a:blip>
+                    <a:srcRect/>
+                    <a:stretch>
+                      <a:fillRect/>
+                    </a:stretch>
+                  </pic:blipFill>
+                  <pic:spPr bwMode="auto">
+                    <a:xfrm>
+                      <a:off x="0" y="0"/>
+                      <a:ext cx="2578100" cy="2578100"/>
+                    </a:xfrm>
+                    <a:prstGeom prst="rect">
+                      <a:avLst/>
+                    </a:prstGeom>
+                    <a:noFill/>
+                    <a:ln>
+                      <a:noFill/>
+                    </a:ln>
+                  </pic:spPr>
+                </pic:pic>
+              </a:graphicData>
+            </a:graphic>
+            <wp14:sizeRelH relativeFrom="margin">
+              <wp14:pctWidth>0</wp14:pctWidth>
+            </wp14:sizeRelH>
+            <wp14:sizeRelV relativeFrom="margin">
+              <wp14:pctHeight>0</wp14:pctHeight>
+            </wp14:sizeRelV>
+          </wp:anchor>
+        </w:drawing>
       </w:r>
       <w:r>
         <w:rPr>

</xml_diff>